<commit_message>
Completed 10qs on algo
</commit_message>
<xml_diff>
--- a/Best Questions/ALGO.docx
+++ b/Best Questions/ALGO.docx
@@ -2,17 +2,78 @@
 <file path=word/document.xml><?xml version="1.0" encoding="utf-8"?>
 <w:document xmlns:wpc="http://schemas.microsoft.com/office/word/2010/wordprocessingCanvas" xmlns:cx="http://schemas.microsoft.com/office/drawing/2014/chartex" xmlns:cx1="http://schemas.microsoft.com/office/drawing/2015/9/8/chartex" xmlns:cx2="http://schemas.microsoft.com/office/drawing/2015/10/21/chartex" xmlns:cx3="http://schemas.microsoft.com/office/drawing/2016/5/9/chartex" xmlns:cx4="http://schemas.microsoft.com/office/drawing/2016/5/10/chartex" xmlns:cx5="http://schemas.microsoft.com/office/drawing/2016/5/11/chartex" xmlns:cx6="http://schemas.microsoft.com/office/drawing/2016/5/12/chartex" xmlns:cx7="http://schemas.microsoft.com/office/drawing/2016/5/13/chartex" xmlns:cx8="http://schemas.microsoft.com/office/drawing/2016/5/14/chartex" xmlns:mc="http://schemas.openxmlformats.org/markup-compatibility/2006" xmlns:aink="http://schemas.microsoft.com/office/drawing/2016/ink" xmlns:am3d="http://schemas.microsoft.com/office/drawing/2017/model3d" xmlns:o="urn:schemas-microsoft-com:office:office" xmlns:oel="http://schemas.microsoft.com/office/2019/extlst" xmlns:r="http://schemas.openxmlformats.org/officeDocument/2006/relationships" xmlns:m="http://schemas.openxmlformats.org/officeDocument/2006/math" xmlns:v="urn:schemas-microsoft-com:vml" xmlns:wp14="http://schemas.microsoft.com/office/word/2010/wordprocessingDrawing" xmlns:wp="http://schemas.openxmlformats.org/drawingml/2006/wordprocessingDrawing" xmlns:w10="urn:schemas-microsoft-com:office:word" xmlns:w="http://schemas.openxmlformats.org/wordprocessingml/2006/main" xmlns:w14="http://schemas.microsoft.com/office/word/2010/wordml" xmlns:w15="http://schemas.microsoft.com/office/word/2012/wordml" xmlns:w16cex="http://schemas.microsoft.com/office/word/2018/wordml/cex" xmlns:w16cid="http://schemas.microsoft.com/office/word/2016/wordml/cid" xmlns:w16="http://schemas.microsoft.com/office/word/2018/wordml" xmlns:w16sdtdh="http://schemas.microsoft.com/office/word/2020/wordml/sdtdatahash" xmlns:w16se="http://schemas.microsoft.com/office/word/2015/wordml/symex" xmlns:wpg="http://schemas.microsoft.com/office/word/2010/wordprocessingGroup" xmlns:wpi="http://schemas.microsoft.com/office/word/2010/wordprocessingInk" xmlns:wne="http://schemas.microsoft.com/office/word/2006/wordml" xmlns:wps="http://schemas.microsoft.com/office/word/2010/wordprocessingShape" mc:Ignorable="w14 w15 w16se w16cid w16 w16cex w16sdtdh wp14">
   <w:body>
-    <w:p/>
     <w:p>
       <w:hyperlink r:id="rId4" w:history="1">
         <w:r>
           <w:rPr>
             <w:rStyle w:val="Hyperlink"/>
           </w:rPr>
-          <w:t>algorithms - Combining merge sort and insertion sort - Computer Science Stack Exchange</w:t>
+          <w:t>algorithms - Combining merge</w:t>
+        </w:r>
+        <w:r>
+          <w:rPr>
+            <w:rStyle w:val="Hyperlink"/>
+          </w:rPr>
+          <w:t xml:space="preserve"> </w:t>
+        </w:r>
+        <w:r>
+          <w:rPr>
+            <w:rStyle w:val="Hyperlink"/>
+          </w:rPr>
+          <w:t>sort and insertion sort - Computer Science Stack Exchange</w:t>
         </w:r>
       </w:hyperlink>
     </w:p>
+    <w:p>
+      <w:r>
+        <w:drawing>
+          <wp:inline distT="0" distB="0" distL="0" distR="0" wp14:anchorId="7FD56CB6" wp14:editId="72F2CC85">
+            <wp:extent cx="5731510" cy="3223895"/>
+            <wp:effectExtent l="0" t="0" r="2540" b="0"/>
+            <wp:docPr id="1" name="Picture 1"/>
+            <wp:cNvGraphicFramePr>
+              <a:graphicFrameLocks xmlns:a="http://schemas.openxmlformats.org/drawingml/2006/main" noChangeAspect="1"/>
+            </wp:cNvGraphicFramePr>
+            <a:graphic xmlns:a="http://schemas.openxmlformats.org/drawingml/2006/main">
+              <a:graphicData uri="http://schemas.openxmlformats.org/drawingml/2006/picture">
+                <pic:pic xmlns:pic="http://schemas.openxmlformats.org/drawingml/2006/picture">
+                  <pic:nvPicPr>
+                    <pic:cNvPr id="1" name=""/>
+                    <pic:cNvPicPr/>
+                  </pic:nvPicPr>
+                  <pic:blipFill>
+                    <a:blip r:embed="rId5"/>
+                    <a:stretch>
+                      <a:fillRect/>
+                    </a:stretch>
+                  </pic:blipFill>
+                  <pic:spPr>
+                    <a:xfrm>
+                      <a:off x="0" y="0"/>
+                      <a:ext cx="5731510" cy="3223895"/>
+                    </a:xfrm>
+                    <a:prstGeom prst="rect">
+                      <a:avLst/>
+                    </a:prstGeom>
+                  </pic:spPr>
+                </pic:pic>
+              </a:graphicData>
+            </a:graphic>
+          </wp:inline>
+        </w:drawing>
+      </w:r>
+    </w:p>
+    <w:p>
+      <w:hyperlink r:id="rId6" w:history="1">
+        <w:r>
+          <w:rPr>
+            <w:rStyle w:val="Hyperlink"/>
+          </w:rPr>
+          <w:t>What is a Clique? | Graph Theory, Cliques - YouTube</w:t>
+        </w:r>
+      </w:hyperlink>
+    </w:p>
+    <w:p/>
     <w:p/>
     <w:sectPr>
       <w:pgSz w:w="11906" w:h="16838"/>
@@ -462,6 +523,18 @@
       <w:u w:val="single"/>
     </w:rPr>
   </w:style>
+  <w:style w:type="character" w:styleId="FollowedHyperlink">
+    <w:name w:val="FollowedHyperlink"/>
+    <w:basedOn w:val="DefaultParagraphFont"/>
+    <w:uiPriority w:val="99"/>
+    <w:semiHidden/>
+    <w:unhideWhenUsed/>
+    <w:rsid w:val="00720964"/>
+    <w:rPr>
+      <w:color w:val="954F72" w:themeColor="followedHyperlink"/>
+      <w:u w:val="single"/>
+    </w:rPr>
+  </w:style>
 </w:styles>
 </file>
 

</xml_diff>

<commit_message>
About to complete 1.6 in algo
</commit_message>
<xml_diff>
--- a/Best Questions/ALGO.docx
+++ b/Best Questions/ALGO.docx
@@ -3,27 +3,14 @@
 <w:document xmlns:wpc="http://schemas.microsoft.com/office/word/2010/wordprocessingCanvas" xmlns:cx="http://schemas.microsoft.com/office/drawing/2014/chartex" xmlns:cx1="http://schemas.microsoft.com/office/drawing/2015/9/8/chartex" xmlns:cx2="http://schemas.microsoft.com/office/drawing/2015/10/21/chartex" xmlns:cx3="http://schemas.microsoft.com/office/drawing/2016/5/9/chartex" xmlns:cx4="http://schemas.microsoft.com/office/drawing/2016/5/10/chartex" xmlns:cx5="http://schemas.microsoft.com/office/drawing/2016/5/11/chartex" xmlns:cx6="http://schemas.microsoft.com/office/drawing/2016/5/12/chartex" xmlns:cx7="http://schemas.microsoft.com/office/drawing/2016/5/13/chartex" xmlns:cx8="http://schemas.microsoft.com/office/drawing/2016/5/14/chartex" xmlns:mc="http://schemas.openxmlformats.org/markup-compatibility/2006" xmlns:aink="http://schemas.microsoft.com/office/drawing/2016/ink" xmlns:am3d="http://schemas.microsoft.com/office/drawing/2017/model3d" xmlns:o="urn:schemas-microsoft-com:office:office" xmlns:oel="http://schemas.microsoft.com/office/2019/extlst" xmlns:r="http://schemas.openxmlformats.org/officeDocument/2006/relationships" xmlns:m="http://schemas.openxmlformats.org/officeDocument/2006/math" xmlns:v="urn:schemas-microsoft-com:vml" xmlns:wp14="http://schemas.microsoft.com/office/word/2010/wordprocessingDrawing" xmlns:wp="http://schemas.openxmlformats.org/drawingml/2006/wordprocessingDrawing" xmlns:w10="urn:schemas-microsoft-com:office:word" xmlns:w="http://schemas.openxmlformats.org/wordprocessingml/2006/main" xmlns:w14="http://schemas.microsoft.com/office/word/2010/wordml" xmlns:w15="http://schemas.microsoft.com/office/word/2012/wordml" xmlns:w16cex="http://schemas.microsoft.com/office/word/2018/wordml/cex" xmlns:w16cid="http://schemas.microsoft.com/office/word/2016/wordml/cid" xmlns:w16="http://schemas.microsoft.com/office/word/2018/wordml" xmlns:w16sdtdh="http://schemas.microsoft.com/office/word/2020/wordml/sdtdatahash" xmlns:w16se="http://schemas.microsoft.com/office/word/2015/wordml/symex" xmlns:wpg="http://schemas.microsoft.com/office/word/2010/wordprocessingGroup" xmlns:wpi="http://schemas.microsoft.com/office/word/2010/wordprocessingInk" xmlns:wne="http://schemas.microsoft.com/office/word/2006/wordml" xmlns:wps="http://schemas.microsoft.com/office/word/2010/wordprocessingShape" mc:Ignorable="w14 w15 w16se w16cid w16 w16cex w16sdtdh wp14">
   <w:body>
     <w:p>
-      <w:r>
-        <w:fldChar w:fldCharType="begin"/>
-      </w:r>
-      <w:r>
-        <w:instrText>HYPERLINK "https://cs.stackexchange.com/questions/68179/combining-merge-sort-and-insertion-sort"</w:instrText>
-      </w:r>
-      <w:r>
-        <w:fldChar w:fldCharType="separate"/>
-      </w:r>
-      <w:r>
-        <w:rPr>
-          <w:rStyle w:val="Hyperlink"/>
-        </w:rPr>
-        <w:t>algorithms - Combining merge sort and insertion sort - Computer Science Stack Exchange</w:t>
-      </w:r>
-      <w:r>
-        <w:rPr>
-          <w:rStyle w:val="Hyperlink"/>
-        </w:rPr>
-        <w:fldChar w:fldCharType="end"/>
-      </w:r>
+      <w:hyperlink r:id="rId4" w:history="1">
+        <w:r>
+          <w:rPr>
+            <w:rStyle w:val="Hyperlink"/>
+          </w:rPr>
+          <w:t>algorithms - Combining merge sort and insertion sort - Computer Science Stack Exchange</w:t>
+        </w:r>
+      </w:hyperlink>
     </w:p>
     <w:p>
       <w:r>
@@ -46,7 +33,7 @@
                     <pic:cNvPicPr/>
                   </pic:nvPicPr>
                   <pic:blipFill>
-                    <a:blip r:embed="rId4"/>
+                    <a:blip r:embed="rId5"/>
                     <a:stretch>
                       <a:fillRect/>
                     </a:stretch>
@@ -68,7 +55,7 @@
       </w:r>
     </w:p>
     <w:p>
-      <w:hyperlink r:id="rId5" w:history="1">
+      <w:hyperlink r:id="rId6" w:history="1">
         <w:r>
           <w:rPr>
             <w:rStyle w:val="Hyperlink"/>
@@ -79,7 +66,7 @@
     </w:p>
     <w:p/>
     <w:p>
-      <w:hyperlink r:id="rId6" w:history="1">
+      <w:hyperlink r:id="rId7" w:history="1">
         <w:r>
           <w:rPr>
             <w:rStyle w:val="Hyperlink"/>
@@ -109,7 +96,7 @@
                     <pic:cNvPicPr/>
                   </pic:nvPicPr>
                   <pic:blipFill>
-                    <a:blip r:embed="rId7"/>
+                    <a:blip r:embed="rId8"/>
                     <a:stretch>
                       <a:fillRect/>
                     </a:stretch>
@@ -159,7 +146,7 @@
                     <pic:cNvPicPr/>
                   </pic:nvPicPr>
                   <pic:blipFill>
-                    <a:blip r:embed="rId8" cstate="print">
+                    <a:blip r:embed="rId9" cstate="print">
                       <a:extLst>
                         <a:ext uri="{28A0092B-C50C-407E-A947-70E740481C1C}">
                           <a14:useLocalDpi xmlns:a14="http://schemas.microsoft.com/office/drawing/2010/main" val="0"/>
@@ -213,7 +200,7 @@
                     <pic:cNvPicPr/>
                   </pic:nvPicPr>
                   <pic:blipFill>
-                    <a:blip r:embed="rId9" cstate="print">
+                    <a:blip r:embed="rId10" cstate="print">
                       <a:extLst>
                         <a:ext uri="{28A0092B-C50C-407E-A947-70E740481C1C}">
                           <a14:useLocalDpi xmlns:a14="http://schemas.microsoft.com/office/drawing/2010/main" val="0"/>
@@ -249,7 +236,7 @@
         <w:lastRenderedPageBreak/>
         <w:t xml:space="preserve">Imp q) </w:t>
       </w:r>
-      <w:hyperlink r:id="rId10" w:history="1">
+      <w:hyperlink r:id="rId11" w:history="1">
         <w:r>
           <w:rPr>
             <w:rStyle w:val="Hyperlink"/>
@@ -259,15 +246,10 @@
       </w:hyperlink>
     </w:p>
     <w:p>
-      <w:proofErr w:type="spellStart"/>
       <w:r>
-        <w:t>v.imp</w:t>
+        <w:t xml:space="preserve">v.imp comments: </w:t>
       </w:r>
-      <w:proofErr w:type="spellEnd"/>
-      <w:r>
-        <w:t xml:space="preserve"> comments: </w:t>
-      </w:r>
-      <w:hyperlink r:id="rId11" w:anchor="c96573" w:history="1">
+      <w:hyperlink r:id="rId12" w:anchor="c96573" w:history="1">
         <w:r>
           <w:rPr>
             <w:rStyle w:val="Hyperlink"/>
@@ -277,7 +259,7 @@
       </w:hyperlink>
     </w:p>
     <w:p>
-      <w:hyperlink r:id="rId12" w:anchor="c250702" w:history="1">
+      <w:hyperlink r:id="rId13" w:anchor="c250702" w:history="1">
         <w:r>
           <w:rPr>
             <w:rStyle w:val="Hyperlink"/>
@@ -287,7 +269,7 @@
       </w:hyperlink>
     </w:p>
     <w:p>
-      <w:hyperlink r:id="rId13" w:anchor="c259736" w:history="1">
+      <w:hyperlink r:id="rId14" w:anchor="c259736" w:history="1">
         <w:r>
           <w:rPr>
             <w:rStyle w:val="Hyperlink"/>
@@ -318,7 +300,7 @@
                     <pic:cNvPicPr/>
                   </pic:nvPicPr>
                   <pic:blipFill>
-                    <a:blip r:embed="rId14"/>
+                    <a:blip r:embed="rId15"/>
                     <a:stretch>
                       <a:fillRect/>
                     </a:stretch>
@@ -341,22 +323,146 @@
     </w:p>
     <w:p/>
     <w:p>
-      <w:hyperlink r:id="rId15" w:history="1">
+      <w:pPr>
+        <w:rPr>
+          <w:rStyle w:val="Hyperlink"/>
+        </w:rPr>
+      </w:pPr>
+      <w:hyperlink r:id="rId16" w:history="1">
         <w:r>
           <w:rPr>
             <w:rStyle w:val="Hyperlink"/>
           </w:rPr>
-          <w:t xml:space="preserve">All Topological Sorts of a Directed Acyclic Graph - </w:t>
+          <w:t>All Topological Sorts of a Directed Acyclic Graph - GeeksforGeeks</w:t>
         </w:r>
-        <w:proofErr w:type="spellStart"/>
+      </w:hyperlink>
+    </w:p>
+    <w:p>
+      <w:pPr>
+        <w:rPr>
+          <w:rStyle w:val="Hyperlink"/>
+        </w:rPr>
+      </w:pPr>
+    </w:p>
+    <w:p>
+      <w:pPr>
+        <w:rPr>
+          <w:rStyle w:val="Hyperlink"/>
+        </w:rPr>
+      </w:pPr>
+    </w:p>
+    <w:p>
+      <w:pPr>
+        <w:rPr>
+          <w:rStyle w:val="Hyperlink"/>
+        </w:rPr>
+      </w:pPr>
+    </w:p>
+    <w:p>
+      <w:pPr>
+        <w:rPr>
+          <w:rStyle w:val="Hyperlink"/>
+        </w:rPr>
+      </w:pPr>
+    </w:p>
+    <w:p>
+      <w:pPr>
+        <w:rPr>
+          <w:rStyle w:val="Hyperlink"/>
+        </w:rPr>
+      </w:pPr>
+    </w:p>
+    <w:p/>
+    <w:p/>
+    <w:p/>
+    <w:p/>
+    <w:p/>
+    <w:p/>
+    <w:p/>
+    <w:p/>
+    <w:p/>
+    <w:p/>
+    <w:p/>
+    <w:p/>
+    <w:p/>
+    <w:p/>
+    <w:p/>
+    <w:p>
+      <w:r>
+        <w:lastRenderedPageBreak/>
+        <w:t xml:space="preserve">Q) </w:t>
+      </w:r>
+      <w:hyperlink r:id="rId17" w:history="1">
         <w:r>
           <w:rPr>
             <w:rStyle w:val="Hyperlink"/>
           </w:rPr>
-          <w:t>GeeksforGeeks</w:t>
+          <w:t>Algorithms: GATE CSE 2020 | Question: 40 (gateoverflow.in)</w:t>
         </w:r>
-        <w:proofErr w:type="spellEnd"/>
       </w:hyperlink>
+      <w:r>
+        <w:br/>
+      </w:r>
+    </w:p>
+    <w:p>
+      <w:r>
+        <w:t>Best Solution by HET PATEL :-</w:t>
+      </w:r>
+    </w:p>
+    <w:p>
+      <w:r>
+        <w:rPr>
+          <w:noProof/>
+        </w:rPr>
+        <w:drawing>
+          <wp:inline distT="0" distB="0" distL="0" distR="0" wp14:anchorId="16D141F3" wp14:editId="49134E04">
+            <wp:extent cx="5731510" cy="8085455"/>
+            <wp:effectExtent l="0" t="0" r="2540" b="0"/>
+            <wp:docPr id="6" name="Picture 6"/>
+            <wp:cNvGraphicFramePr>
+              <a:graphicFrameLocks xmlns:a="http://schemas.openxmlformats.org/drawingml/2006/main" noChangeAspect="1"/>
+            </wp:cNvGraphicFramePr>
+            <a:graphic xmlns:a="http://schemas.openxmlformats.org/drawingml/2006/main">
+              <a:graphicData uri="http://schemas.openxmlformats.org/drawingml/2006/picture">
+                <pic:pic xmlns:pic="http://schemas.openxmlformats.org/drawingml/2006/picture">
+                  <pic:nvPicPr>
+                    <pic:cNvPr id="0" name="Picture 1"/>
+                    <pic:cNvPicPr>
+                      <a:picLocks noChangeAspect="1" noChangeArrowheads="1"/>
+                    </pic:cNvPicPr>
+                  </pic:nvPicPr>
+                  <pic:blipFill>
+                    <a:blip r:embed="rId18">
+                      <a:extLst>
+                        <a:ext uri="{28A0092B-C50C-407E-A947-70E740481C1C}">
+                          <a14:useLocalDpi xmlns:a14="http://schemas.microsoft.com/office/drawing/2010/main" val="0"/>
+                        </a:ext>
+                      </a:extLst>
+                    </a:blip>
+                    <a:srcRect/>
+                    <a:stretch>
+                      <a:fillRect/>
+                    </a:stretch>
+                  </pic:blipFill>
+                  <pic:spPr bwMode="auto">
+                    <a:xfrm>
+                      <a:off x="0" y="0"/>
+                      <a:ext cx="5731510" cy="8085455"/>
+                    </a:xfrm>
+                    <a:prstGeom prst="rect">
+                      <a:avLst/>
+                    </a:prstGeom>
+                    <a:noFill/>
+                    <a:ln>
+                      <a:noFill/>
+                    </a:ln>
+                  </pic:spPr>
+                </pic:pic>
+              </a:graphicData>
+            </a:graphic>
+          </wp:inline>
+        </w:drawing>
+      </w:r>
     </w:p>
     <w:p/>
     <w:p/>

</xml_diff>

<commit_message>
Completed 18qs of ST algo
</commit_message>
<xml_diff>
--- a/Best Questions/ALGO.docx
+++ b/Best Questions/ALGO.docx
@@ -393,6 +393,7 @@
       <w:r>
         <w:rPr>
           <w:rStyle w:val="Hyperlink"/>
+          <w:noProof/>
         </w:rPr>
         <w:drawing>
           <wp:inline distT="0" distB="0" distL="0" distR="0" wp14:anchorId="36B6B205" wp14:editId="29ABC90E">
@@ -440,6 +441,9 @@
     </w:p>
     <w:p>
       <w:r>
+        <w:rPr>
+          <w:noProof/>
+        </w:rPr>
         <w:drawing>
           <wp:inline distT="0" distB="0" distL="0" distR="0" wp14:anchorId="02F64F86" wp14:editId="4DD89491">
             <wp:extent cx="5731510" cy="2197100"/>
@@ -579,7 +583,48 @@
     </w:p>
     <w:p/>
     <w:p/>
-    <w:p/>
+    <w:p>
+      <w:r>
+        <w:rPr>
+          <w:rFonts w:ascii="Arial" w:hAnsi="Arial" w:cs="Arial"/>
+          <w:color w:val="BDC1C6"/>
+          <w:shd w:val="clear" w:color="auto" w:fill="202124"/>
+        </w:rPr>
+        <w:lastRenderedPageBreak/>
+        <w:t>Let G be a graph, </w:t>
+      </w:r>
+      <w:r>
+        <w:rPr>
+          <w:rFonts w:ascii="Arial" w:hAnsi="Arial" w:cs="Arial"/>
+          <w:b/>
+          <w:bCs/>
+          <w:color w:val="BDC1C6"/>
+          <w:shd w:val="clear" w:color="auto" w:fill="202124"/>
+        </w:rPr>
+        <w:t>A vertex v of G is called a pendant vertex if and only if v has </w:t>
+      </w:r>
+      <w:r>
+        <w:rPr>
+          <w:rStyle w:val="jpfdse"/>
+          <w:rFonts w:ascii="Arial" w:hAnsi="Arial" w:cs="Arial"/>
+          <w:b/>
+          <w:bCs/>
+          <w:color w:val="BDC1C6"/>
+          <w:shd w:val="clear" w:color="auto" w:fill="202124"/>
+        </w:rPr>
+        <w:t>degree</w:t>
+      </w:r>
+      <w:r>
+        <w:rPr>
+          <w:rFonts w:ascii="Arial" w:hAnsi="Arial" w:cs="Arial"/>
+          <w:b/>
+          <w:bCs/>
+          <w:color w:val="BDC1C6"/>
+          <w:shd w:val="clear" w:color="auto" w:fill="202124"/>
+        </w:rPr>
+        <w:t> 1</w:t>
+      </w:r>
+    </w:p>
     <w:sectPr>
       <w:pgSz w:w="11906" w:h="16838"/>
       <w:pgMar w:top="1440" w:right="1440" w:bottom="1440" w:left="1440" w:header="708" w:footer="708" w:gutter="0"/>
@@ -1051,6 +1096,11 @@
       <w:shd w:val="clear" w:color="auto" w:fill="E1DFDD"/>
     </w:rPr>
   </w:style>
+  <w:style w:type="character" w:customStyle="1" w:styleId="jpfdse">
+    <w:name w:val="jpfdse"/>
+    <w:basedOn w:val="DefaultParagraphFont"/>
+    <w:rsid w:val="00F37766"/>
+  </w:style>
 </w:styles>
 </file>
 

</xml_diff>

<commit_message>
Updated everything before D-day
</commit_message>
<xml_diff>
--- a/Best Questions/ALGO.docx
+++ b/Best Questions/ALGO.docx
@@ -16,7 +16,19 @@
         <w:rPr>
           <w:rStyle w:val="Hyperlink"/>
         </w:rPr>
-        <w:t>algorithms - Combining merge sort and insertion sort - Computer Science Stack Exchange</w:t>
+        <w:t>algorithms - Combining merge sor</w:t>
+      </w:r>
+      <w:r>
+        <w:rPr>
+          <w:rStyle w:val="Hyperlink"/>
+        </w:rPr>
+        <w:t>t</w:t>
+      </w:r>
+      <w:r>
+        <w:rPr>
+          <w:rStyle w:val="Hyperlink"/>
+        </w:rPr>
+        <w:t xml:space="preserve"> and insertion sort - Computer Science Stack Exchange</w:t>
       </w:r>
       <w:r>
         <w:rPr>
@@ -84,7 +96,19 @@
           <w:rPr>
             <w:rStyle w:val="Hyperlink"/>
           </w:rPr>
-          <w:t>Algorithms: GATE CSE 2007 | Question: 41 (gateoverflow.in)</w:t>
+          <w:t>Algorithms: GATE CSE 2007 | Question: 41 (gateov</w:t>
+        </w:r>
+        <w:r>
+          <w:rPr>
+            <w:rStyle w:val="Hyperlink"/>
+          </w:rPr>
+          <w:t>e</w:t>
+        </w:r>
+        <w:r>
+          <w:rPr>
+            <w:rStyle w:val="Hyperlink"/>
+          </w:rPr>
+          <w:t>rflow.in)</w:t>
         </w:r>
       </w:hyperlink>
     </w:p>

</xml_diff>